<commit_message>
Work on CEU's cardio
</commit_message>
<xml_diff>
--- a/cardio/clump-cojo.docx
+++ b/cardio/clump-cojo.docx
@@ -6,25 +6,25 @@
       <w:pPr>
         <w:pStyle w:val="Heading1"/>
       </w:pPr>
-      <w:bookmarkStart w:id="20" w:name="near-independent-signals-from-cojo-and-clumping"/>
+      <w:bookmarkStart w:id="21" w:name="near-independent-signals-from-cojo-and-clumping"/>
+      <w:bookmarkEnd w:id="21"/>
       <w:r>
         <w:t xml:space="preserve">Near-independent signals from cojo and clumping</w:t>
       </w:r>
-      <w:bookmarkEnd w:id="20"/>
     </w:p>
     <w:tbl>
       <w:tblPr>
-        <w:tblStyle w:val="Table"/>
+        <w:tblStyle w:val="TableNormal"/>
         <w:tblW w:type="pct" w:w="5000.0"/>
         <w:tblLook w:firstRow="1"/>
       </w:tblPr>
       <w:tblGrid>
-        <w:gridCol w:w="837"/>
-        <w:gridCol w:w="761"/>
-        <w:gridCol w:w="1066"/>
-        <w:gridCol w:w="837"/>
-        <w:gridCol w:w="913"/>
-        <w:gridCol w:w="3503"/>
+        <w:gridCol w:w="864"/>
+        <w:gridCol w:w="792"/>
+        <w:gridCol w:w="1080"/>
+        <w:gridCol w:w="864"/>
+        <w:gridCol w:w="936"/>
+        <w:gridCol w:w="3384"/>
       </w:tblGrid>
       <w:tr>
         <w:trPr>
@@ -379,7 +379,7 @@
               <w:jc w:val="left"/>
             </w:pPr>
             <w:r>
-              <w:t xml:space="preserve">–cojo-collinear 0.9 –cojo-wind 10000, doc/SCALLOP_INF1-260419.xlsx</w:t>
+              <w:t xml:space="preserve">--cojo-collinear 0.9 --cojo-wind 10000, doc/SCALLOP_INF1-260419.xlsx</w:t>
             </w:r>
           </w:p>
         </w:tc>
@@ -447,7 +447,7 @@
               <w:jc w:val="left"/>
             </w:pPr>
             <w:r>
-              <w:t xml:space="preserve">–cojo-collinear 0.1 –cojo-wind 500, doc/SCALLOP_INF1-260419.xlsx</w:t>
+              <w:t xml:space="preserve">--cojo-collinear 0.1 --cojo-wind 500, doc/SCALLOP_INF1-260419.xlsx</w:t>
             </w:r>
           </w:p>
         </w:tc>
@@ -674,7 +674,7 @@
               <w:jc w:val="left"/>
             </w:pPr>
             <w:r>
-              <w:t xml:space="preserve">–clump-r2 0.1 –clump-kb 500, doc/SCALLOP_INF1-120419.xlsx</w:t>
+              <w:t xml:space="preserve">--clump-r2 0.1 --clump-kb 500, doc/SCALLOP_INF1-120419.xlsx</w:t>
             </w:r>
           </w:p>
         </w:tc>
@@ -742,7 +742,7 @@
               <w:jc w:val="left"/>
             </w:pPr>
             <w:r>
-              <w:t xml:space="preserve">–clump-r2 0.1 –clump-kb 500, clumping/INF1.1KG.r2-0.1.clumped.*</w:t>
+              <w:t xml:space="preserve">--clump-r2 0.1 --clump-kb 500, clumping/INF1.1KG.r2-0.1.clumped.*</w:t>
             </w:r>
           </w:p>
         </w:tc>
@@ -810,7 +810,7 @@
               <w:jc w:val="left"/>
             </w:pPr>
             <w:r>
-              <w:t xml:space="preserve">–clump-r2 0.1 –clump-kb 500, doc/SCALLOP_INF1-120419.xlsx</w:t>
+              <w:t xml:space="preserve">--clump-r2 0.1 --clump-kb 500, doc/SCALLOP_INF1-120419.xlsx</w:t>
             </w:r>
           </w:p>
         </w:tc>
@@ -878,7 +878,7 @@
               <w:jc w:val="left"/>
             </w:pPr>
             <w:r>
-              <w:t xml:space="preserve">–clump-r2 0.1 –clump-kb 1000, on tryggve</w:t>
+              <w:t xml:space="preserve">--clump-r2 0.1 --clump-kb 1000, on tryggve</w:t>
             </w:r>
           </w:p>
         </w:tc>
@@ -927,7 +927,7 @@
         <w:rPr>
           <w:b/>
         </w:rPr>
-        <w:t xml:space="preserve">default GCTA –cojo-collinear and –cojo-wind parameters did quite well in numbers, esp. taking ~30 away regions in LD</w:t>
+        <w:t xml:space="preserve">default GCTA --cojo-collinear and --cojo-wind parameters did quite well in numbers, esp. taking ~30 away regions in LD</w:t>
       </w:r>
       <w:r>
         <w:t xml:space="preserve"> </w:t>
@@ -945,7 +945,7 @@
         </w:numPr>
       </w:pPr>
       <w:r>
-        <w:t xml:space="preserve">Although it looks close, GCTA –cojo-collinear produces considerably less signals compared to –cojo-collinear 0.9 (3).</w:t>
+        <w:t xml:space="preserve">Although it looks close, GCTA --cojo-collinear 0.1 produces considerably less signals compared to --cojo-collinear 0.9 (3).</w:t>
       </w:r>
     </w:p>
     <w:p>
@@ -969,7 +969,7 @@
         </w:numPr>
       </w:pPr>
       <w:r>
-        <w:t xml:space="preserve">PLINK –clump gives more signals than GCTA –cojo (1, 4 and 2, 5).</w:t>
+        <w:t xml:space="preserve">PLINK --clump gives more signals than GCTA --cojo (1, 4 and 2, 5).</w:t>
       </w:r>
     </w:p>
     <w:p>
@@ -1040,10 +1040,6 @@
     <w:sectPr/>
   </w:body>
 </w:document>
-</file>
-
-<file path=word/comments.xml><?xml version="1.0" encoding="utf-8"?>
-<w:comments xmlns:w="http://schemas.openxmlformats.org/wordprocessingml/2006/main" xmlns:m="http://schemas.openxmlformats.org/officeDocument/2006/math" xmlns:r="http://schemas.openxmlformats.org/officeDocument/2006/relationships" xmlns:o="urn:schemas-microsoft-com:office:office" xmlns:v="urn:schemas-microsoft-com:vml" xmlns:w10="urn:schemas-microsoft-com:office:word" xmlns:a="http://schemas.openxmlformats.org/drawingml/2006/main" xmlns:pic="http://schemas.openxmlformats.org/drawingml/2006/picture" xmlns:wp="http://schemas.openxmlformats.org/drawingml/2006/wordprocessingDrawing"/>
 </file>
 
 <file path=word/footnotes.xml><?xml version="1.0" encoding="utf-8"?>
@@ -1067,8 +1063,8 @@
 
 <file path=word/numbering.xml><?xml version="1.0" encoding="utf-8"?>
 <w:numbering xmlns:w="http://schemas.openxmlformats.org/wordprocessingml/2006/main">
-  <w:abstractNum w:abstractNumId="990">
-    <w:nsid w:val="170cd2de"/>
+  <w:abstractNum w:abstractNumId="0">
+    <w:nsid w:val="e17f69ba"/>
     <w:multiLevelType w:val="multilevel"/>
     <w:lvl w:ilvl="0">
       <w:numFmt w:val="bullet"/>
@@ -1147,31 +1143,9 @@
         <w:ind w:left="4800" w:hanging="480"/>
       </w:pPr>
     </w:lvl>
-    <w:lvl w:ilvl="7">
-      <w:numFmt w:val="bullet"/>
-      <w:lvlText w:val=" "/>
-      <w:lvlJc w:val="left"/>
-      <w:pPr>
-        <w:tabs>
-          <w:tab w:val="num" w:pos="5040"/>
-        </w:tabs>
-        <w:ind w:left="5520" w:hanging="480"/>
-      </w:pPr>
-    </w:lvl>
-    <w:lvl w:ilvl="8">
-      <w:numFmt w:val="bullet"/>
-      <w:lvlText w:val=" "/>
-      <w:lvlJc w:val="left"/>
-      <w:pPr>
-        <w:tabs>
-          <w:tab w:val="num" w:pos="5760"/>
-        </w:tabs>
-        <w:ind w:left="6240" w:hanging="480"/>
-      </w:pPr>
-    </w:lvl>
   </w:abstractNum>
   <w:abstractNum w:abstractNumId="990">
-    <w:nsid w:val="2c1ae401"/>
+    <w:nsid w:val="c5598a57"/>
     <w:multiLevelType w:val="multilevel"/>
     <w:lvl w:ilvl="0">
       <w:numFmt w:val="bullet"/>
@@ -1250,31 +1224,9 @@
         <w:ind w:left="4800" w:hanging="480"/>
       </w:pPr>
     </w:lvl>
-    <w:lvl w:ilvl="7">
-      <w:numFmt w:val="bullet"/>
-      <w:lvlText w:val=" "/>
-      <w:lvlJc w:val="left"/>
-      <w:pPr>
-        <w:tabs>
-          <w:tab w:val="num" w:pos="5040"/>
-        </w:tabs>
-        <w:ind w:left="5520" w:hanging="480"/>
-      </w:pPr>
-    </w:lvl>
-    <w:lvl w:ilvl="8">
-      <w:numFmt w:val="bullet"/>
-      <w:lvlText w:val=" "/>
-      <w:lvlJc w:val="left"/>
-      <w:pPr>
-        <w:tabs>
-          <w:tab w:val="num" w:pos="5760"/>
-        </w:tabs>
-        <w:ind w:left="6240" w:hanging="480"/>
-      </w:pPr>
-    </w:lvl>
   </w:abstractNum>
   <w:abstractNum w:abstractNumId="991">
-    <w:nsid w:val="ea454b4c"/>
+    <w:nsid w:val="4a3c5af2"/>
     <w:multiLevelType w:val="multilevel"/>
     <w:lvl w:ilvl="0">
       <w:numFmt w:val="bullet"/>
@@ -1353,31 +1305,9 @@
         <w:ind w:left="4800" w:hanging="480"/>
       </w:pPr>
     </w:lvl>
-    <w:lvl w:ilvl="7">
-      <w:numFmt w:val="bullet"/>
-      <w:lvlText w:val="–"/>
-      <w:lvlJc w:val="left"/>
-      <w:pPr>
-        <w:tabs>
-          <w:tab w:val="num" w:pos="5040"/>
-        </w:tabs>
-        <w:ind w:left="5520" w:hanging="480"/>
-      </w:pPr>
-    </w:lvl>
-    <w:lvl w:ilvl="8">
-      <w:numFmt w:val="bullet"/>
-      <w:lvlText w:val="•"/>
-      <w:lvlJc w:val="left"/>
-      <w:pPr>
-        <w:tabs>
-          <w:tab w:val="num" w:pos="5760"/>
-        </w:tabs>
-        <w:ind w:left="6240" w:hanging="480"/>
-      </w:pPr>
-    </w:lvl>
   </w:abstractNum>
-  <w:num w:numId="1000">
-    <w:abstractNumId w:val="990"/>
+  <w:num w:numId="1">
+    <w:abstractNumId w:val="0"/>
   </w:num>
   <w:num w:numId="1000">
     <w:abstractNumId w:val="990"/>
@@ -1641,66 +1571,6 @@
       <w:szCs w:val="24"/>
     </w:rPr>
   </w:style>
-  <w:style w:type="paragraph" w:styleId="Heading7">
-    <w:name w:val="Heading 7"/>
-    <w:basedOn w:val="Normal"/>
-    <w:next w:val="BodyText"/>
-    <w:uiPriority w:val="9"/>
-    <w:unhideWhenUsed/>
-    <w:qFormat/>
-    <w:pPr>
-      <w:keepNext/>
-      <w:keepLines/>
-      <w:spacing w:before="200" w:after="0"/>
-      <w:outlineLvl w:val="6"/>
-    </w:pPr>
-    <w:rPr>
-      <w:rFonts w:asciiTheme="majorHAnsi" w:eastAsiaTheme="majorEastAsia" w:hAnsiTheme="majorHAnsi" w:cstheme="majorBidi"/>
-      <w:color w:val="4F81BD" w:themeColor="accent1"/>
-      <w:sz w:val="24"/>
-      <w:szCs w:val="24"/>
-    </w:rPr>
-  </w:style>
-  <w:style w:type="paragraph" w:styleId="Heading8">
-    <w:name w:val="Heading 8"/>
-    <w:basedOn w:val="Normal"/>
-    <w:next w:val="BodyText"/>
-    <w:uiPriority w:val="9"/>
-    <w:unhideWhenUsed/>
-    <w:qFormat/>
-    <w:pPr>
-      <w:keepNext/>
-      <w:keepLines/>
-      <w:spacing w:before="200" w:after="0"/>
-      <w:outlineLvl w:val="7"/>
-    </w:pPr>
-    <w:rPr>
-      <w:rFonts w:asciiTheme="majorHAnsi" w:eastAsiaTheme="majorEastAsia" w:hAnsiTheme="majorHAnsi" w:cstheme="majorBidi"/>
-      <w:color w:val="4F81BD" w:themeColor="accent1"/>
-      <w:sz w:val="24"/>
-      <w:szCs w:val="24"/>
-    </w:rPr>
-  </w:style>
-  <w:style w:type="paragraph" w:styleId="Heading9">
-    <w:name w:val="Heading 9"/>
-    <w:basedOn w:val="Normal"/>
-    <w:next w:val="BodyText"/>
-    <w:uiPriority w:val="9"/>
-    <w:unhideWhenUsed/>
-    <w:qFormat/>
-    <w:pPr>
-      <w:keepNext/>
-      <w:keepLines/>
-      <w:spacing w:before="200" w:after="0"/>
-      <w:outlineLvl w:val="8"/>
-    </w:pPr>
-    <w:rPr>
-      <w:rFonts w:asciiTheme="majorHAnsi" w:eastAsiaTheme="majorEastAsia" w:hAnsiTheme="majorHAnsi" w:cstheme="majorBidi"/>
-      <w:color w:val="4F81BD" w:themeColor="accent1"/>
-      <w:sz w:val="24"/>
-      <w:szCs w:val="24"/>
-    </w:rPr>
-  </w:style>
   <w:style w:type="paragraph" w:styleId="BlockText">
     <w:name w:val="Block Text"/>
     <w:basedOn w:val="BodyText"/>
@@ -1732,9 +1602,8 @@
     <w:semiHidden/>
     <w:unhideWhenUsed/>
   </w:style>
-  <w:style w:type="table" w:default="1" w:styleId="Table">
-    <w:name w:val="Table"/>
-    <w:basedOn w:val="TableNormal"/>
+  <w:style w:type="table" w:default="1" w:styleId="TableNormal">
+    <w:name w:val="Normal Table"/>
     <w:semiHidden/>
     <w:unhideWhenUsed/>
     <w:qFormat/>
@@ -1791,8 +1660,8 @@
     <w:name w:val="Figure"/>
     <w:basedOn w:val="Normal"/>
   </w:style>
-  <w:style w:type="paragraph" w:customStyle="1" w:styleId="CaptionedFigure">
-    <w:name w:val="Captioned Figure"/>
+  <w:style w:type="paragraph" w:customStyle="1" w:styleId="FigureWithCaption">
+    <w:name w:val="Figure with Caption"/>
     <w:basedOn w:val="Figure"/>
     <w:pPr>
       <w:keepNext/>

</xml_diff>